<commit_message>
working on process, changed in states
</commit_message>
<xml_diff>
--- a/Simu_Project/Documentation/Report.docx
+++ b/Simu_Project/Documentation/Report.docx
@@ -380,16 +380,25 @@
           <w:szCs w:val="28"/>
         </w:rPr>
         <w:lastRenderedPageBreak/>
-        <w:t xml:space="preserve">1. </w:t>
+        <w:t>1. Description</w:t>
       </w:r>
-      <w:r>
+    </w:p>
+    <w:p>
+      <w:pPr>
         <w:rPr>
           <w:rFonts w:ascii="Trebuchet MS" w:hAnsi="Trebuchet MS"/>
           <w:b/>
           <w:sz w:val="36"/>
           <w:szCs w:val="28"/>
         </w:rPr>
-        <w:t>Description</w:t>
+      </w:pPr>
+      <w:r>
+        <w:rPr>
+          <w:rFonts w:ascii="Trebuchet MS" w:hAnsi="Trebuchet MS"/>
+          <w:sz w:val="28"/>
+          <w:szCs w:val="28"/>
+        </w:rPr>
+        <w:t>We will simulate a dry cleaner. Two-piece suits are processed by a dry cleaner. Suits can get damaged during the process.</w:t>
       </w:r>
     </w:p>
     <w:p>
@@ -401,14 +410,6 @@
           <w:szCs w:val="28"/>
         </w:rPr>
       </w:pPr>
-      <w:r>
-        <w:rPr>
-          <w:rFonts w:ascii="Trebuchet MS" w:hAnsi="Trebuchet MS"/>
-          <w:sz w:val="28"/>
-          <w:szCs w:val="28"/>
-        </w:rPr>
-        <w:t>We will simulate a dry cleaner. Two-piece suits are processed by a dry cleaner. Suits can get damaged during the process.</w:t>
-      </w:r>
     </w:p>
     <w:p>
       <w:pPr>
@@ -419,16 +420,15 @@
           <w:szCs w:val="28"/>
         </w:rPr>
       </w:pPr>
-    </w:p>
-    <w:p>
-      <w:pPr>
+      <w:r>
         <w:rPr>
           <w:rFonts w:ascii="Trebuchet MS" w:hAnsi="Trebuchet MS"/>
           <w:b/>
           <w:sz w:val="36"/>
           <w:szCs w:val="28"/>
         </w:rPr>
-      </w:pPr>
+        <w:t>2</w:t>
+      </w:r>
       <w:r>
         <w:rPr>
           <w:rFonts w:ascii="Trebuchet MS" w:hAnsi="Trebuchet MS"/>
@@ -436,7 +436,7 @@
           <w:sz w:val="36"/>
           <w:szCs w:val="28"/>
         </w:rPr>
-        <w:t>2</w:t>
+        <w:t xml:space="preserve">. </w:t>
       </w:r>
       <w:r>
         <w:rPr>
@@ -445,16 +445,67 @@
           <w:sz w:val="36"/>
           <w:szCs w:val="28"/>
         </w:rPr>
-        <w:t xml:space="preserve">. </w:t>
+        <w:t>Event Graph</w:t>
       </w:r>
-      <w:r>
+    </w:p>
+    <w:p>
+      <w:pPr>
         <w:rPr>
           <w:rFonts w:ascii="Trebuchet MS" w:hAnsi="Trebuchet MS"/>
           <w:b/>
           <w:sz w:val="36"/>
           <w:szCs w:val="28"/>
         </w:rPr>
-        <w:t>Event Graph</w:t>
+      </w:pPr>
+      <w:r>
+        <w:rPr>
+          <w:rFonts w:ascii="Trebuchet MS" w:hAnsi="Trebuchet MS"/>
+          <w:b/>
+          <w:noProof/>
+          <w:sz w:val="36"/>
+          <w:szCs w:val="28"/>
+        </w:rPr>
+        <w:drawing>
+          <wp:inline distT="0" distB="0" distL="0" distR="0">
+            <wp:extent cx="6081823" cy="3752714"/>
+            <wp:effectExtent l="0" t="0" r="0" b="635"/>
+            <wp:docPr id="1" name="Picture 1"/>
+            <wp:cNvGraphicFramePr>
+              <a:graphicFrameLocks xmlns:a="http://schemas.openxmlformats.org/drawingml/2006/main" noChangeAspect="1"/>
+            </wp:cNvGraphicFramePr>
+            <a:graphic xmlns:a="http://schemas.openxmlformats.org/drawingml/2006/main">
+              <a:graphicData uri="http://schemas.openxmlformats.org/drawingml/2006/picture">
+                <pic:pic xmlns:pic="http://schemas.openxmlformats.org/drawingml/2006/picture">
+                  <pic:nvPicPr>
+                    <pic:cNvPr id="1" name="event_graph.png"/>
+                    <pic:cNvPicPr/>
+                  </pic:nvPicPr>
+                  <pic:blipFill>
+                    <a:blip r:embed="rId8" cstate="print">
+                      <a:extLst>
+                        <a:ext uri="{28A0092B-C50C-407E-A947-70E740481C1C}">
+                          <a14:useLocalDpi xmlns:a14="http://schemas.microsoft.com/office/drawing/2010/main" val="0"/>
+                        </a:ext>
+                      </a:extLst>
+                    </a:blip>
+                    <a:stretch>
+                      <a:fillRect/>
+                    </a:stretch>
+                  </pic:blipFill>
+                  <pic:spPr>
+                    <a:xfrm>
+                      <a:off x="0" y="0"/>
+                      <a:ext cx="6104862" cy="3766930"/>
+                    </a:xfrm>
+                    <a:prstGeom prst="rect">
+                      <a:avLst/>
+                    </a:prstGeom>
+                  </pic:spPr>
+                </pic:pic>
+              </a:graphicData>
+            </a:graphic>
+          </wp:inline>
+        </w:drawing>
       </w:r>
     </w:p>
     <w:p>
@@ -513,6 +564,1525 @@
           <w:szCs w:val="28"/>
         </w:rPr>
       </w:pPr>
+      <w:r>
+        <w:rPr>
+          <w:rFonts w:ascii="Calibri" w:eastAsia="Times New Roman" w:hAnsi="Calibri" w:cs="Calibri"/>
+          <w:color w:val="000000"/>
+          <w:sz w:val="30"/>
+          <w:szCs w:val="30"/>
+        </w:rPr>
+        <w:t>*The time variables are given in minutes.</w:t>
+      </w:r>
+    </w:p>
+    <w:tbl>
+      <w:tblPr>
+        <w:tblW w:w="10222" w:type="dxa"/>
+        <w:tblInd w:w="113" w:type="dxa"/>
+        <w:tblLook w:val="04A0" w:firstRow="1" w:lastRow="0" w:firstColumn="1" w:lastColumn="0" w:noHBand="0" w:noVBand="1"/>
+      </w:tblPr>
+      <w:tblGrid>
+        <w:gridCol w:w="1397"/>
+        <w:gridCol w:w="4489"/>
+        <w:gridCol w:w="2132"/>
+        <w:gridCol w:w="2204"/>
+      </w:tblGrid>
+      <w:tr>
+        <w:trPr>
+          <w:trHeight w:val="621"/>
+        </w:trPr>
+        <w:tc>
+          <w:tcPr>
+            <w:tcW w:w="1397" w:type="dxa"/>
+            <w:tcBorders>
+              <w:top w:val="single" w:sz="4" w:space="0" w:color="000000"/>
+              <w:left w:val="single" w:sz="4" w:space="0" w:color="000000"/>
+              <w:bottom w:val="single" w:sz="8" w:space="0" w:color="000000"/>
+              <w:right w:val="single" w:sz="4" w:space="0" w:color="000000"/>
+            </w:tcBorders>
+            <w:shd w:val="clear" w:color="auto" w:fill="auto"/>
+            <w:noWrap/>
+            <w:vAlign w:val="center"/>
+            <w:hideMark/>
+          </w:tcPr>
+          <w:p>
+            <w:pPr>
+              <w:spacing w:after="0" w:line="240" w:lineRule="auto"/>
+              <w:jc w:val="center"/>
+              <w:rPr>
+                <w:rFonts w:ascii="Calibri" w:eastAsia="Times New Roman" w:hAnsi="Calibri" w:cs="Calibri"/>
+                <w:b/>
+                <w:bCs/>
+                <w:color w:val="000000"/>
+                <w:sz w:val="32"/>
+                <w:szCs w:val="28"/>
+              </w:rPr>
+            </w:pPr>
+            <w:r>
+              <w:rPr>
+                <w:rFonts w:ascii="Calibri" w:eastAsia="Times New Roman" w:hAnsi="Calibri" w:cs="Calibri"/>
+                <w:b/>
+                <w:bCs/>
+                <w:color w:val="000000"/>
+                <w:sz w:val="32"/>
+                <w:szCs w:val="28"/>
+              </w:rPr>
+              <w:t>Stream</w:t>
+            </w:r>
+          </w:p>
+        </w:tc>
+        <w:tc>
+          <w:tcPr>
+            <w:tcW w:w="4489" w:type="dxa"/>
+            <w:tcBorders>
+              <w:top w:val="single" w:sz="4" w:space="0" w:color="000000"/>
+              <w:left w:val="single" w:sz="4" w:space="0" w:color="000000"/>
+              <w:bottom w:val="single" w:sz="8" w:space="0" w:color="000000"/>
+              <w:right w:val="single" w:sz="4" w:space="0" w:color="000000"/>
+            </w:tcBorders>
+            <w:shd w:val="clear" w:color="auto" w:fill="auto"/>
+            <w:noWrap/>
+            <w:vAlign w:val="center"/>
+            <w:hideMark/>
+          </w:tcPr>
+          <w:p>
+            <w:pPr>
+              <w:spacing w:after="0" w:line="240" w:lineRule="auto"/>
+              <w:rPr>
+                <w:rFonts w:ascii="Calibri" w:eastAsia="Times New Roman" w:hAnsi="Calibri" w:cs="Calibri"/>
+                <w:b/>
+                <w:bCs/>
+                <w:color w:val="000000"/>
+                <w:sz w:val="32"/>
+                <w:szCs w:val="28"/>
+              </w:rPr>
+            </w:pPr>
+            <w:r>
+              <w:rPr>
+                <w:rFonts w:ascii="Calibri" w:eastAsia="Times New Roman" w:hAnsi="Calibri" w:cs="Calibri"/>
+                <w:b/>
+                <w:bCs/>
+                <w:color w:val="000000"/>
+                <w:sz w:val="32"/>
+                <w:szCs w:val="28"/>
+              </w:rPr>
+              <w:t>Description</w:t>
+            </w:r>
+          </w:p>
+        </w:tc>
+        <w:tc>
+          <w:tcPr>
+            <w:tcW w:w="2132" w:type="dxa"/>
+            <w:tcBorders>
+              <w:top w:val="single" w:sz="4" w:space="0" w:color="000000"/>
+              <w:left w:val="single" w:sz="4" w:space="0" w:color="000000"/>
+              <w:bottom w:val="single" w:sz="8" w:space="0" w:color="000000"/>
+              <w:right w:val="single" w:sz="4" w:space="0" w:color="000000"/>
+            </w:tcBorders>
+            <w:shd w:val="clear" w:color="auto" w:fill="auto"/>
+            <w:noWrap/>
+            <w:vAlign w:val="center"/>
+            <w:hideMark/>
+          </w:tcPr>
+          <w:p>
+            <w:pPr>
+              <w:spacing w:after="0" w:line="240" w:lineRule="auto"/>
+              <w:rPr>
+                <w:rFonts w:ascii="Calibri" w:eastAsia="Times New Roman" w:hAnsi="Calibri" w:cs="Calibri"/>
+                <w:b/>
+                <w:bCs/>
+                <w:color w:val="000000"/>
+                <w:sz w:val="32"/>
+                <w:szCs w:val="28"/>
+              </w:rPr>
+            </w:pPr>
+            <w:r>
+              <w:rPr>
+                <w:rFonts w:ascii="Calibri" w:eastAsia="Times New Roman" w:hAnsi="Calibri" w:cs="Calibri"/>
+                <w:b/>
+                <w:bCs/>
+                <w:color w:val="000000"/>
+                <w:sz w:val="32"/>
+                <w:szCs w:val="28"/>
+              </w:rPr>
+              <w:t>Distribution</w:t>
+            </w:r>
+          </w:p>
+        </w:tc>
+        <w:tc>
+          <w:tcPr>
+            <w:tcW w:w="2204" w:type="dxa"/>
+            <w:tcBorders>
+              <w:top w:val="single" w:sz="4" w:space="0" w:color="000000"/>
+              <w:left w:val="single" w:sz="4" w:space="0" w:color="000000"/>
+              <w:bottom w:val="single" w:sz="8" w:space="0" w:color="000000"/>
+              <w:right w:val="single" w:sz="4" w:space="0" w:color="000000"/>
+            </w:tcBorders>
+            <w:shd w:val="clear" w:color="auto" w:fill="auto"/>
+            <w:noWrap/>
+            <w:vAlign w:val="center"/>
+            <w:hideMark/>
+          </w:tcPr>
+          <w:p>
+            <w:pPr>
+              <w:spacing w:after="0" w:line="240" w:lineRule="auto"/>
+              <w:jc w:val="center"/>
+              <w:rPr>
+                <w:rFonts w:ascii="Calibri" w:eastAsia="Times New Roman" w:hAnsi="Calibri" w:cs="Calibri"/>
+                <w:b/>
+                <w:bCs/>
+                <w:color w:val="000000"/>
+                <w:sz w:val="32"/>
+                <w:szCs w:val="28"/>
+              </w:rPr>
+            </w:pPr>
+            <w:r>
+              <w:rPr>
+                <w:rFonts w:ascii="Calibri" w:eastAsia="Times New Roman" w:hAnsi="Calibri" w:cs="Calibri"/>
+                <w:b/>
+                <w:bCs/>
+                <w:color w:val="000000"/>
+                <w:sz w:val="32"/>
+                <w:szCs w:val="28"/>
+              </w:rPr>
+              <w:t>Mean Value</w:t>
+            </w:r>
+          </w:p>
+        </w:tc>
+      </w:tr>
+      <w:tr>
+        <w:trPr>
+          <w:trHeight w:val="497"/>
+        </w:trPr>
+        <w:tc>
+          <w:tcPr>
+            <w:tcW w:w="1397" w:type="dxa"/>
+            <w:tcBorders>
+              <w:top w:val="single" w:sz="4" w:space="0" w:color="000000"/>
+              <w:left w:val="single" w:sz="4" w:space="0" w:color="000000"/>
+              <w:bottom w:val="single" w:sz="4" w:space="0" w:color="000000"/>
+              <w:right w:val="single" w:sz="4" w:space="0" w:color="000000"/>
+            </w:tcBorders>
+            <w:shd w:val="clear" w:color="D9D9D9" w:fill="D9D9D9"/>
+            <w:noWrap/>
+            <w:vAlign w:val="center"/>
+            <w:hideMark/>
+          </w:tcPr>
+          <w:p>
+            <w:pPr>
+              <w:spacing w:after="0" w:line="240" w:lineRule="auto"/>
+              <w:jc w:val="center"/>
+              <w:rPr>
+                <w:rFonts w:ascii="Calibri" w:eastAsia="Times New Roman" w:hAnsi="Calibri" w:cs="Calibri"/>
+                <w:color w:val="000000"/>
+                <w:sz w:val="30"/>
+                <w:szCs w:val="30"/>
+              </w:rPr>
+            </w:pPr>
+            <w:r>
+              <w:rPr>
+                <w:rFonts w:ascii="Calibri" w:eastAsia="Times New Roman" w:hAnsi="Calibri" w:cs="Calibri"/>
+                <w:color w:val="000000"/>
+                <w:sz w:val="30"/>
+                <w:szCs w:val="30"/>
+              </w:rPr>
+              <w:t>1</w:t>
+            </w:r>
+          </w:p>
+        </w:tc>
+        <w:tc>
+          <w:tcPr>
+            <w:tcW w:w="4489" w:type="dxa"/>
+            <w:tcBorders>
+              <w:top w:val="single" w:sz="4" w:space="0" w:color="000000"/>
+              <w:left w:val="single" w:sz="4" w:space="0" w:color="000000"/>
+              <w:bottom w:val="single" w:sz="4" w:space="0" w:color="000000"/>
+              <w:right w:val="single" w:sz="4" w:space="0" w:color="000000"/>
+            </w:tcBorders>
+            <w:shd w:val="clear" w:color="D9D9D9" w:fill="D9D9D9"/>
+            <w:noWrap/>
+            <w:vAlign w:val="center"/>
+            <w:hideMark/>
+          </w:tcPr>
+          <w:p>
+            <w:pPr>
+              <w:spacing w:after="0" w:line="240" w:lineRule="auto"/>
+              <w:rPr>
+                <w:rFonts w:ascii="Calibri" w:eastAsia="Times New Roman" w:hAnsi="Calibri" w:cs="Calibri"/>
+                <w:color w:val="000000"/>
+                <w:sz w:val="30"/>
+                <w:szCs w:val="30"/>
+              </w:rPr>
+            </w:pPr>
+            <w:r>
+              <w:rPr>
+                <w:rFonts w:ascii="Calibri" w:eastAsia="Times New Roman" w:hAnsi="Calibri" w:cs="Calibri"/>
+                <w:color w:val="000000"/>
+                <w:sz w:val="30"/>
+                <w:szCs w:val="30"/>
+              </w:rPr>
+              <w:t>Server 1 service time</w:t>
+            </w:r>
+          </w:p>
+        </w:tc>
+        <w:tc>
+          <w:tcPr>
+            <w:tcW w:w="2132" w:type="dxa"/>
+            <w:tcBorders>
+              <w:top w:val="single" w:sz="4" w:space="0" w:color="000000"/>
+              <w:left w:val="single" w:sz="4" w:space="0" w:color="000000"/>
+              <w:bottom w:val="single" w:sz="4" w:space="0" w:color="000000"/>
+              <w:right w:val="single" w:sz="4" w:space="0" w:color="000000"/>
+            </w:tcBorders>
+            <w:shd w:val="clear" w:color="D9D9D9" w:fill="D9D9D9"/>
+            <w:noWrap/>
+            <w:vAlign w:val="center"/>
+            <w:hideMark/>
+          </w:tcPr>
+          <w:p>
+            <w:pPr>
+              <w:spacing w:after="0" w:line="240" w:lineRule="auto"/>
+              <w:rPr>
+                <w:rFonts w:ascii="Calibri" w:eastAsia="Times New Roman" w:hAnsi="Calibri" w:cs="Calibri"/>
+                <w:color w:val="000000"/>
+                <w:sz w:val="30"/>
+                <w:szCs w:val="30"/>
+              </w:rPr>
+            </w:pPr>
+            <w:r>
+              <w:rPr>
+                <w:rFonts w:ascii="Calibri" w:eastAsia="Times New Roman" w:hAnsi="Calibri" w:cs="Calibri"/>
+                <w:color w:val="000000"/>
+                <w:sz w:val="30"/>
+                <w:szCs w:val="30"/>
+              </w:rPr>
+              <w:t>Exponential</w:t>
+            </w:r>
+          </w:p>
+        </w:tc>
+        <w:tc>
+          <w:tcPr>
+            <w:tcW w:w="2204" w:type="dxa"/>
+            <w:tcBorders>
+              <w:top w:val="single" w:sz="4" w:space="0" w:color="000000"/>
+              <w:left w:val="single" w:sz="4" w:space="0" w:color="000000"/>
+              <w:bottom w:val="single" w:sz="4" w:space="0" w:color="000000"/>
+              <w:right w:val="single" w:sz="4" w:space="0" w:color="000000"/>
+            </w:tcBorders>
+            <w:shd w:val="clear" w:color="D9D9D9" w:fill="D9D9D9"/>
+            <w:noWrap/>
+            <w:vAlign w:val="center"/>
+            <w:hideMark/>
+          </w:tcPr>
+          <w:p>
+            <w:pPr>
+              <w:spacing w:after="0" w:line="240" w:lineRule="auto"/>
+              <w:jc w:val="center"/>
+              <w:rPr>
+                <w:rFonts w:ascii="Calibri" w:eastAsia="Times New Roman" w:hAnsi="Calibri" w:cs="Calibri"/>
+                <w:color w:val="000000"/>
+                <w:sz w:val="30"/>
+                <w:szCs w:val="30"/>
+              </w:rPr>
+            </w:pPr>
+            <w:r>
+              <w:rPr>
+                <w:rFonts w:ascii="Calibri" w:eastAsia="Times New Roman" w:hAnsi="Calibri" w:cs="Calibri"/>
+                <w:color w:val="000000"/>
+                <w:sz w:val="30"/>
+                <w:szCs w:val="30"/>
+              </w:rPr>
+              <w:t>6</w:t>
+            </w:r>
+          </w:p>
+        </w:tc>
+      </w:tr>
+      <w:tr>
+        <w:trPr>
+          <w:trHeight w:val="497"/>
+        </w:trPr>
+        <w:tc>
+          <w:tcPr>
+            <w:tcW w:w="1397" w:type="dxa"/>
+            <w:tcBorders>
+              <w:top w:val="single" w:sz="4" w:space="0" w:color="000000"/>
+              <w:left w:val="single" w:sz="4" w:space="0" w:color="000000"/>
+              <w:bottom w:val="single" w:sz="4" w:space="0" w:color="000000"/>
+              <w:right w:val="single" w:sz="4" w:space="0" w:color="000000"/>
+            </w:tcBorders>
+            <w:shd w:val="clear" w:color="auto" w:fill="auto"/>
+            <w:noWrap/>
+            <w:vAlign w:val="center"/>
+            <w:hideMark/>
+          </w:tcPr>
+          <w:p>
+            <w:pPr>
+              <w:spacing w:after="0" w:line="240" w:lineRule="auto"/>
+              <w:jc w:val="center"/>
+              <w:rPr>
+                <w:rFonts w:ascii="Calibri" w:eastAsia="Times New Roman" w:hAnsi="Calibri" w:cs="Calibri"/>
+                <w:color w:val="000000"/>
+                <w:sz w:val="30"/>
+                <w:szCs w:val="30"/>
+              </w:rPr>
+            </w:pPr>
+            <w:r>
+              <w:rPr>
+                <w:rFonts w:ascii="Calibri" w:eastAsia="Times New Roman" w:hAnsi="Calibri" w:cs="Calibri"/>
+                <w:color w:val="000000"/>
+                <w:sz w:val="30"/>
+                <w:szCs w:val="30"/>
+              </w:rPr>
+              <w:t>2</w:t>
+            </w:r>
+          </w:p>
+        </w:tc>
+        <w:tc>
+          <w:tcPr>
+            <w:tcW w:w="4489" w:type="dxa"/>
+            <w:tcBorders>
+              <w:top w:val="single" w:sz="4" w:space="0" w:color="000000"/>
+              <w:left w:val="single" w:sz="4" w:space="0" w:color="000000"/>
+              <w:bottom w:val="single" w:sz="4" w:space="0" w:color="000000"/>
+              <w:right w:val="single" w:sz="4" w:space="0" w:color="000000"/>
+            </w:tcBorders>
+            <w:shd w:val="clear" w:color="auto" w:fill="auto"/>
+            <w:noWrap/>
+            <w:vAlign w:val="center"/>
+            <w:hideMark/>
+          </w:tcPr>
+          <w:p>
+            <w:pPr>
+              <w:spacing w:after="0" w:line="240" w:lineRule="auto"/>
+              <w:rPr>
+                <w:rFonts w:ascii="Calibri" w:eastAsia="Times New Roman" w:hAnsi="Calibri" w:cs="Calibri"/>
+                <w:color w:val="000000"/>
+                <w:sz w:val="30"/>
+                <w:szCs w:val="30"/>
+              </w:rPr>
+            </w:pPr>
+            <w:r>
+              <w:rPr>
+                <w:rFonts w:ascii="Calibri" w:eastAsia="Times New Roman" w:hAnsi="Calibri" w:cs="Calibri"/>
+                <w:color w:val="000000"/>
+                <w:sz w:val="30"/>
+                <w:szCs w:val="30"/>
+              </w:rPr>
+              <w:t>Server 2 service time</w:t>
+            </w:r>
+          </w:p>
+        </w:tc>
+        <w:tc>
+          <w:tcPr>
+            <w:tcW w:w="2132" w:type="dxa"/>
+            <w:tcBorders>
+              <w:top w:val="single" w:sz="4" w:space="0" w:color="000000"/>
+              <w:left w:val="single" w:sz="4" w:space="0" w:color="000000"/>
+              <w:bottom w:val="single" w:sz="4" w:space="0" w:color="000000"/>
+              <w:right w:val="single" w:sz="4" w:space="0" w:color="000000"/>
+            </w:tcBorders>
+            <w:shd w:val="clear" w:color="auto" w:fill="auto"/>
+            <w:noWrap/>
+            <w:vAlign w:val="center"/>
+            <w:hideMark/>
+          </w:tcPr>
+          <w:p>
+            <w:pPr>
+              <w:spacing w:after="0" w:line="240" w:lineRule="auto"/>
+              <w:rPr>
+                <w:rFonts w:ascii="Calibri" w:eastAsia="Times New Roman" w:hAnsi="Calibri" w:cs="Calibri"/>
+                <w:color w:val="000000"/>
+                <w:sz w:val="30"/>
+                <w:szCs w:val="30"/>
+              </w:rPr>
+            </w:pPr>
+            <w:r>
+              <w:rPr>
+                <w:rFonts w:ascii="Calibri" w:eastAsia="Times New Roman" w:hAnsi="Calibri" w:cs="Calibri"/>
+                <w:color w:val="000000"/>
+                <w:sz w:val="30"/>
+                <w:szCs w:val="30"/>
+              </w:rPr>
+              <w:t>Exponential</w:t>
+            </w:r>
+          </w:p>
+        </w:tc>
+        <w:tc>
+          <w:tcPr>
+            <w:tcW w:w="2204" w:type="dxa"/>
+            <w:tcBorders>
+              <w:top w:val="single" w:sz="4" w:space="0" w:color="000000"/>
+              <w:left w:val="single" w:sz="4" w:space="0" w:color="000000"/>
+              <w:bottom w:val="single" w:sz="4" w:space="0" w:color="000000"/>
+              <w:right w:val="single" w:sz="4" w:space="0" w:color="000000"/>
+            </w:tcBorders>
+            <w:shd w:val="clear" w:color="auto" w:fill="auto"/>
+            <w:noWrap/>
+            <w:vAlign w:val="center"/>
+            <w:hideMark/>
+          </w:tcPr>
+          <w:p>
+            <w:pPr>
+              <w:spacing w:after="0" w:line="240" w:lineRule="auto"/>
+              <w:jc w:val="center"/>
+              <w:rPr>
+                <w:rFonts w:ascii="Calibri" w:eastAsia="Times New Roman" w:hAnsi="Calibri" w:cs="Calibri"/>
+                <w:color w:val="000000"/>
+                <w:sz w:val="30"/>
+                <w:szCs w:val="30"/>
+              </w:rPr>
+            </w:pPr>
+            <w:r>
+              <w:rPr>
+                <w:rFonts w:ascii="Calibri" w:eastAsia="Times New Roman" w:hAnsi="Calibri" w:cs="Calibri"/>
+                <w:color w:val="000000"/>
+                <w:sz w:val="30"/>
+                <w:szCs w:val="30"/>
+              </w:rPr>
+              <w:t>4</w:t>
+            </w:r>
+          </w:p>
+        </w:tc>
+      </w:tr>
+      <w:tr>
+        <w:trPr>
+          <w:trHeight w:val="497"/>
+        </w:trPr>
+        <w:tc>
+          <w:tcPr>
+            <w:tcW w:w="1397" w:type="dxa"/>
+            <w:tcBorders>
+              <w:top w:val="single" w:sz="4" w:space="0" w:color="000000"/>
+              <w:left w:val="single" w:sz="4" w:space="0" w:color="000000"/>
+              <w:bottom w:val="single" w:sz="4" w:space="0" w:color="000000"/>
+              <w:right w:val="single" w:sz="4" w:space="0" w:color="000000"/>
+            </w:tcBorders>
+            <w:shd w:val="clear" w:color="D9D9D9" w:fill="D9D9D9"/>
+            <w:noWrap/>
+            <w:vAlign w:val="center"/>
+            <w:hideMark/>
+          </w:tcPr>
+          <w:p>
+            <w:pPr>
+              <w:spacing w:after="0" w:line="240" w:lineRule="auto"/>
+              <w:jc w:val="center"/>
+              <w:rPr>
+                <w:rFonts w:ascii="Calibri" w:eastAsia="Times New Roman" w:hAnsi="Calibri" w:cs="Calibri"/>
+                <w:color w:val="000000"/>
+                <w:sz w:val="30"/>
+                <w:szCs w:val="30"/>
+              </w:rPr>
+            </w:pPr>
+            <w:r>
+              <w:rPr>
+                <w:rFonts w:ascii="Calibri" w:eastAsia="Times New Roman" w:hAnsi="Calibri" w:cs="Calibri"/>
+                <w:color w:val="000000"/>
+                <w:sz w:val="30"/>
+                <w:szCs w:val="30"/>
+              </w:rPr>
+              <w:t>3</w:t>
+            </w:r>
+          </w:p>
+        </w:tc>
+        <w:tc>
+          <w:tcPr>
+            <w:tcW w:w="4489" w:type="dxa"/>
+            <w:tcBorders>
+              <w:top w:val="single" w:sz="4" w:space="0" w:color="000000"/>
+              <w:left w:val="single" w:sz="4" w:space="0" w:color="000000"/>
+              <w:bottom w:val="single" w:sz="4" w:space="0" w:color="000000"/>
+              <w:right w:val="single" w:sz="4" w:space="0" w:color="000000"/>
+            </w:tcBorders>
+            <w:shd w:val="clear" w:color="D9D9D9" w:fill="D9D9D9"/>
+            <w:noWrap/>
+            <w:vAlign w:val="center"/>
+            <w:hideMark/>
+          </w:tcPr>
+          <w:p>
+            <w:pPr>
+              <w:spacing w:after="0" w:line="240" w:lineRule="auto"/>
+              <w:rPr>
+                <w:rFonts w:ascii="Calibri" w:eastAsia="Times New Roman" w:hAnsi="Calibri" w:cs="Calibri"/>
+                <w:color w:val="000000"/>
+                <w:sz w:val="30"/>
+                <w:szCs w:val="30"/>
+              </w:rPr>
+            </w:pPr>
+            <w:r>
+              <w:rPr>
+                <w:rFonts w:ascii="Calibri" w:eastAsia="Times New Roman" w:hAnsi="Calibri" w:cs="Calibri"/>
+                <w:color w:val="000000"/>
+                <w:sz w:val="30"/>
+                <w:szCs w:val="30"/>
+              </w:rPr>
+              <w:t>Server 3 service time</w:t>
+            </w:r>
+          </w:p>
+        </w:tc>
+        <w:tc>
+          <w:tcPr>
+            <w:tcW w:w="2132" w:type="dxa"/>
+            <w:tcBorders>
+              <w:top w:val="single" w:sz="4" w:space="0" w:color="000000"/>
+              <w:left w:val="single" w:sz="4" w:space="0" w:color="000000"/>
+              <w:bottom w:val="single" w:sz="4" w:space="0" w:color="000000"/>
+              <w:right w:val="single" w:sz="4" w:space="0" w:color="000000"/>
+            </w:tcBorders>
+            <w:shd w:val="clear" w:color="D9D9D9" w:fill="D9D9D9"/>
+            <w:noWrap/>
+            <w:vAlign w:val="center"/>
+            <w:hideMark/>
+          </w:tcPr>
+          <w:p>
+            <w:pPr>
+              <w:spacing w:after="0" w:line="240" w:lineRule="auto"/>
+              <w:rPr>
+                <w:rFonts w:ascii="Calibri" w:eastAsia="Times New Roman" w:hAnsi="Calibri" w:cs="Calibri"/>
+                <w:color w:val="000000"/>
+                <w:sz w:val="30"/>
+                <w:szCs w:val="30"/>
+              </w:rPr>
+            </w:pPr>
+            <w:r>
+              <w:rPr>
+                <w:rFonts w:ascii="Calibri" w:eastAsia="Times New Roman" w:hAnsi="Calibri" w:cs="Calibri"/>
+                <w:color w:val="000000"/>
+                <w:sz w:val="30"/>
+                <w:szCs w:val="30"/>
+              </w:rPr>
+              <w:t>Exponential</w:t>
+            </w:r>
+          </w:p>
+        </w:tc>
+        <w:tc>
+          <w:tcPr>
+            <w:tcW w:w="2204" w:type="dxa"/>
+            <w:tcBorders>
+              <w:top w:val="single" w:sz="4" w:space="0" w:color="000000"/>
+              <w:left w:val="single" w:sz="4" w:space="0" w:color="000000"/>
+              <w:bottom w:val="single" w:sz="4" w:space="0" w:color="000000"/>
+              <w:right w:val="single" w:sz="4" w:space="0" w:color="000000"/>
+            </w:tcBorders>
+            <w:shd w:val="clear" w:color="D9D9D9" w:fill="D9D9D9"/>
+            <w:noWrap/>
+            <w:vAlign w:val="center"/>
+            <w:hideMark/>
+          </w:tcPr>
+          <w:p>
+            <w:pPr>
+              <w:spacing w:after="0" w:line="240" w:lineRule="auto"/>
+              <w:jc w:val="center"/>
+              <w:rPr>
+                <w:rFonts w:ascii="Calibri" w:eastAsia="Times New Roman" w:hAnsi="Calibri" w:cs="Calibri"/>
+                <w:color w:val="000000"/>
+                <w:sz w:val="30"/>
+                <w:szCs w:val="30"/>
+              </w:rPr>
+            </w:pPr>
+            <w:r>
+              <w:rPr>
+                <w:rFonts w:ascii="Calibri" w:eastAsia="Times New Roman" w:hAnsi="Calibri" w:cs="Calibri"/>
+                <w:color w:val="000000"/>
+                <w:sz w:val="30"/>
+                <w:szCs w:val="30"/>
+              </w:rPr>
+              <w:t>5</w:t>
+            </w:r>
+          </w:p>
+        </w:tc>
+      </w:tr>
+      <w:tr>
+        <w:trPr>
+          <w:trHeight w:val="584"/>
+        </w:trPr>
+        <w:tc>
+          <w:tcPr>
+            <w:tcW w:w="1397" w:type="dxa"/>
+            <w:tcBorders>
+              <w:top w:val="single" w:sz="4" w:space="0" w:color="000000"/>
+              <w:left w:val="single" w:sz="4" w:space="0" w:color="000000"/>
+              <w:bottom w:val="single" w:sz="4" w:space="0" w:color="000000"/>
+              <w:right w:val="single" w:sz="4" w:space="0" w:color="000000"/>
+            </w:tcBorders>
+            <w:shd w:val="clear" w:color="auto" w:fill="auto"/>
+            <w:noWrap/>
+            <w:vAlign w:val="center"/>
+            <w:hideMark/>
+          </w:tcPr>
+          <w:p>
+            <w:pPr>
+              <w:spacing w:after="0" w:line="240" w:lineRule="auto"/>
+              <w:jc w:val="center"/>
+              <w:rPr>
+                <w:rFonts w:ascii="Calibri" w:eastAsia="Times New Roman" w:hAnsi="Calibri" w:cs="Calibri"/>
+                <w:color w:val="000000"/>
+                <w:sz w:val="30"/>
+                <w:szCs w:val="30"/>
+              </w:rPr>
+            </w:pPr>
+            <w:r>
+              <w:rPr>
+                <w:rFonts w:ascii="Calibri" w:eastAsia="Times New Roman" w:hAnsi="Calibri" w:cs="Calibri"/>
+                <w:color w:val="000000"/>
+                <w:sz w:val="30"/>
+                <w:szCs w:val="30"/>
+              </w:rPr>
+              <w:t>4</w:t>
+            </w:r>
+          </w:p>
+        </w:tc>
+        <w:tc>
+          <w:tcPr>
+            <w:tcW w:w="4489" w:type="dxa"/>
+            <w:tcBorders>
+              <w:top w:val="single" w:sz="4" w:space="0" w:color="000000"/>
+              <w:left w:val="single" w:sz="4" w:space="0" w:color="000000"/>
+              <w:bottom w:val="single" w:sz="4" w:space="0" w:color="000000"/>
+              <w:right w:val="single" w:sz="4" w:space="0" w:color="000000"/>
+            </w:tcBorders>
+            <w:shd w:val="clear" w:color="auto" w:fill="auto"/>
+            <w:noWrap/>
+            <w:vAlign w:val="center"/>
+            <w:hideMark/>
+          </w:tcPr>
+          <w:p>
+            <w:pPr>
+              <w:spacing w:after="0" w:line="240" w:lineRule="auto"/>
+              <w:rPr>
+                <w:rFonts w:ascii="Calibri" w:eastAsia="Times New Roman" w:hAnsi="Calibri" w:cs="Calibri"/>
+                <w:color w:val="000000"/>
+                <w:sz w:val="30"/>
+                <w:szCs w:val="30"/>
+              </w:rPr>
+            </w:pPr>
+            <w:r>
+              <w:rPr>
+                <w:rFonts w:ascii="Calibri" w:eastAsia="Times New Roman" w:hAnsi="Calibri" w:cs="Calibri"/>
+                <w:color w:val="000000"/>
+                <w:sz w:val="30"/>
+                <w:szCs w:val="30"/>
+              </w:rPr>
+              <w:t>Server 4 service time (undamaged)</w:t>
+            </w:r>
+          </w:p>
+        </w:tc>
+        <w:tc>
+          <w:tcPr>
+            <w:tcW w:w="2132" w:type="dxa"/>
+            <w:tcBorders>
+              <w:top w:val="single" w:sz="4" w:space="0" w:color="000000"/>
+              <w:left w:val="single" w:sz="4" w:space="0" w:color="000000"/>
+              <w:bottom w:val="single" w:sz="4" w:space="0" w:color="000000"/>
+              <w:right w:val="single" w:sz="4" w:space="0" w:color="000000"/>
+            </w:tcBorders>
+            <w:shd w:val="clear" w:color="auto" w:fill="auto"/>
+            <w:noWrap/>
+            <w:vAlign w:val="center"/>
+            <w:hideMark/>
+          </w:tcPr>
+          <w:p>
+            <w:pPr>
+              <w:spacing w:after="0" w:line="240" w:lineRule="auto"/>
+              <w:rPr>
+                <w:rFonts w:ascii="Calibri" w:eastAsia="Times New Roman" w:hAnsi="Calibri" w:cs="Calibri"/>
+                <w:color w:val="000000"/>
+                <w:sz w:val="30"/>
+                <w:szCs w:val="30"/>
+              </w:rPr>
+            </w:pPr>
+            <w:r>
+              <w:rPr>
+                <w:rFonts w:ascii="Calibri" w:eastAsia="Times New Roman" w:hAnsi="Calibri" w:cs="Calibri"/>
+                <w:color w:val="000000"/>
+                <w:sz w:val="30"/>
+                <w:szCs w:val="30"/>
+              </w:rPr>
+              <w:t>Exponential</w:t>
+            </w:r>
+          </w:p>
+        </w:tc>
+        <w:tc>
+          <w:tcPr>
+            <w:tcW w:w="2204" w:type="dxa"/>
+            <w:tcBorders>
+              <w:top w:val="single" w:sz="4" w:space="0" w:color="000000"/>
+              <w:left w:val="single" w:sz="4" w:space="0" w:color="000000"/>
+              <w:bottom w:val="single" w:sz="4" w:space="0" w:color="000000"/>
+              <w:right w:val="single" w:sz="4" w:space="0" w:color="000000"/>
+            </w:tcBorders>
+            <w:shd w:val="clear" w:color="auto" w:fill="auto"/>
+            <w:noWrap/>
+            <w:vAlign w:val="center"/>
+            <w:hideMark/>
+          </w:tcPr>
+          <w:p>
+            <w:pPr>
+              <w:spacing w:after="0" w:line="240" w:lineRule="auto"/>
+              <w:jc w:val="center"/>
+              <w:rPr>
+                <w:rFonts w:ascii="Calibri" w:eastAsia="Times New Roman" w:hAnsi="Calibri" w:cs="Calibri"/>
+                <w:color w:val="000000"/>
+                <w:sz w:val="30"/>
+                <w:szCs w:val="30"/>
+              </w:rPr>
+            </w:pPr>
+            <w:r>
+              <w:rPr>
+                <w:rFonts w:ascii="Calibri" w:eastAsia="Times New Roman" w:hAnsi="Calibri" w:cs="Calibri"/>
+                <w:color w:val="000000"/>
+                <w:sz w:val="30"/>
+                <w:szCs w:val="30"/>
+              </w:rPr>
+              <w:t>5</w:t>
+            </w:r>
+          </w:p>
+        </w:tc>
+      </w:tr>
+      <w:tr>
+        <w:trPr>
+          <w:trHeight w:val="497"/>
+        </w:trPr>
+        <w:tc>
+          <w:tcPr>
+            <w:tcW w:w="1397" w:type="dxa"/>
+            <w:tcBorders>
+              <w:top w:val="single" w:sz="4" w:space="0" w:color="000000"/>
+              <w:left w:val="single" w:sz="4" w:space="0" w:color="000000"/>
+              <w:bottom w:val="single" w:sz="4" w:space="0" w:color="000000"/>
+              <w:right w:val="single" w:sz="4" w:space="0" w:color="000000"/>
+            </w:tcBorders>
+            <w:shd w:val="clear" w:color="D9D9D9" w:fill="D9D9D9"/>
+            <w:noWrap/>
+            <w:vAlign w:val="center"/>
+            <w:hideMark/>
+          </w:tcPr>
+          <w:p>
+            <w:pPr>
+              <w:spacing w:after="0" w:line="240" w:lineRule="auto"/>
+              <w:jc w:val="center"/>
+              <w:rPr>
+                <w:rFonts w:ascii="Calibri" w:eastAsia="Times New Roman" w:hAnsi="Calibri" w:cs="Calibri"/>
+                <w:color w:val="000000"/>
+                <w:sz w:val="30"/>
+                <w:szCs w:val="30"/>
+              </w:rPr>
+            </w:pPr>
+            <w:r>
+              <w:rPr>
+                <w:rFonts w:ascii="Calibri" w:eastAsia="Times New Roman" w:hAnsi="Calibri" w:cs="Calibri"/>
+                <w:color w:val="000000"/>
+                <w:sz w:val="30"/>
+                <w:szCs w:val="30"/>
+              </w:rPr>
+              <w:lastRenderedPageBreak/>
+              <w:t>5</w:t>
+            </w:r>
+          </w:p>
+        </w:tc>
+        <w:tc>
+          <w:tcPr>
+            <w:tcW w:w="4489" w:type="dxa"/>
+            <w:tcBorders>
+              <w:top w:val="single" w:sz="4" w:space="0" w:color="000000"/>
+              <w:left w:val="single" w:sz="4" w:space="0" w:color="000000"/>
+              <w:bottom w:val="single" w:sz="4" w:space="0" w:color="000000"/>
+              <w:right w:val="single" w:sz="4" w:space="0" w:color="000000"/>
+            </w:tcBorders>
+            <w:shd w:val="clear" w:color="D9D9D9" w:fill="D9D9D9"/>
+            <w:noWrap/>
+            <w:vAlign w:val="center"/>
+            <w:hideMark/>
+          </w:tcPr>
+          <w:p>
+            <w:pPr>
+              <w:spacing w:after="0" w:line="240" w:lineRule="auto"/>
+              <w:rPr>
+                <w:rFonts w:ascii="Calibri" w:eastAsia="Times New Roman" w:hAnsi="Calibri" w:cs="Calibri"/>
+                <w:color w:val="000000"/>
+                <w:sz w:val="30"/>
+                <w:szCs w:val="30"/>
+              </w:rPr>
+            </w:pPr>
+            <w:r>
+              <w:rPr>
+                <w:rFonts w:ascii="Calibri" w:eastAsia="Times New Roman" w:hAnsi="Calibri" w:cs="Calibri"/>
+                <w:color w:val="000000"/>
+                <w:sz w:val="30"/>
+                <w:szCs w:val="30"/>
+              </w:rPr>
+              <w:t>Server 4 service time (damaged)</w:t>
+            </w:r>
+          </w:p>
+        </w:tc>
+        <w:tc>
+          <w:tcPr>
+            <w:tcW w:w="2132" w:type="dxa"/>
+            <w:tcBorders>
+              <w:top w:val="single" w:sz="4" w:space="0" w:color="000000"/>
+              <w:left w:val="single" w:sz="4" w:space="0" w:color="000000"/>
+              <w:bottom w:val="single" w:sz="4" w:space="0" w:color="000000"/>
+              <w:right w:val="single" w:sz="4" w:space="0" w:color="000000"/>
+            </w:tcBorders>
+            <w:shd w:val="clear" w:color="D9D9D9" w:fill="D9D9D9"/>
+            <w:noWrap/>
+            <w:vAlign w:val="center"/>
+            <w:hideMark/>
+          </w:tcPr>
+          <w:p>
+            <w:pPr>
+              <w:spacing w:after="0" w:line="240" w:lineRule="auto"/>
+              <w:rPr>
+                <w:rFonts w:ascii="Calibri" w:eastAsia="Times New Roman" w:hAnsi="Calibri" w:cs="Calibri"/>
+                <w:color w:val="000000"/>
+                <w:sz w:val="30"/>
+                <w:szCs w:val="30"/>
+              </w:rPr>
+            </w:pPr>
+            <w:r>
+              <w:rPr>
+                <w:rFonts w:ascii="Calibri" w:eastAsia="Times New Roman" w:hAnsi="Calibri" w:cs="Calibri"/>
+                <w:color w:val="000000"/>
+                <w:sz w:val="30"/>
+                <w:szCs w:val="30"/>
+              </w:rPr>
+              <w:t>Exponential</w:t>
+            </w:r>
+          </w:p>
+        </w:tc>
+        <w:tc>
+          <w:tcPr>
+            <w:tcW w:w="2204" w:type="dxa"/>
+            <w:tcBorders>
+              <w:top w:val="single" w:sz="4" w:space="0" w:color="000000"/>
+              <w:left w:val="single" w:sz="4" w:space="0" w:color="000000"/>
+              <w:bottom w:val="single" w:sz="4" w:space="0" w:color="000000"/>
+              <w:right w:val="single" w:sz="4" w:space="0" w:color="000000"/>
+            </w:tcBorders>
+            <w:shd w:val="clear" w:color="D9D9D9" w:fill="D9D9D9"/>
+            <w:noWrap/>
+            <w:vAlign w:val="center"/>
+            <w:hideMark/>
+          </w:tcPr>
+          <w:p>
+            <w:pPr>
+              <w:spacing w:after="0" w:line="240" w:lineRule="auto"/>
+              <w:jc w:val="center"/>
+              <w:rPr>
+                <w:rFonts w:ascii="Calibri" w:eastAsia="Times New Roman" w:hAnsi="Calibri" w:cs="Calibri"/>
+                <w:color w:val="000000"/>
+                <w:sz w:val="30"/>
+                <w:szCs w:val="30"/>
+              </w:rPr>
+            </w:pPr>
+            <w:r>
+              <w:rPr>
+                <w:rFonts w:ascii="Calibri" w:eastAsia="Times New Roman" w:hAnsi="Calibri" w:cs="Calibri"/>
+                <w:color w:val="000000"/>
+                <w:sz w:val="30"/>
+                <w:szCs w:val="30"/>
+              </w:rPr>
+              <w:t>8</w:t>
+            </w:r>
+          </w:p>
+        </w:tc>
+      </w:tr>
+      <w:tr>
+        <w:trPr>
+          <w:trHeight w:val="497"/>
+        </w:trPr>
+        <w:tc>
+          <w:tcPr>
+            <w:tcW w:w="1397" w:type="dxa"/>
+            <w:tcBorders>
+              <w:top w:val="single" w:sz="4" w:space="0" w:color="000000"/>
+              <w:left w:val="single" w:sz="4" w:space="0" w:color="000000"/>
+              <w:bottom w:val="single" w:sz="4" w:space="0" w:color="000000"/>
+              <w:right w:val="single" w:sz="4" w:space="0" w:color="000000"/>
+            </w:tcBorders>
+            <w:shd w:val="clear" w:color="auto" w:fill="auto"/>
+            <w:noWrap/>
+            <w:vAlign w:val="center"/>
+            <w:hideMark/>
+          </w:tcPr>
+          <w:p>
+            <w:pPr>
+              <w:spacing w:after="0" w:line="240" w:lineRule="auto"/>
+              <w:jc w:val="center"/>
+              <w:rPr>
+                <w:rFonts w:ascii="Calibri" w:eastAsia="Times New Roman" w:hAnsi="Calibri" w:cs="Calibri"/>
+                <w:color w:val="000000"/>
+                <w:sz w:val="30"/>
+                <w:szCs w:val="30"/>
+              </w:rPr>
+            </w:pPr>
+            <w:r>
+              <w:rPr>
+                <w:rFonts w:ascii="Calibri" w:eastAsia="Times New Roman" w:hAnsi="Calibri" w:cs="Calibri"/>
+                <w:color w:val="000000"/>
+                <w:sz w:val="30"/>
+                <w:szCs w:val="30"/>
+              </w:rPr>
+              <w:t>6</w:t>
+            </w:r>
+          </w:p>
+        </w:tc>
+        <w:tc>
+          <w:tcPr>
+            <w:tcW w:w="4489" w:type="dxa"/>
+            <w:tcBorders>
+              <w:top w:val="single" w:sz="4" w:space="0" w:color="000000"/>
+              <w:left w:val="single" w:sz="4" w:space="0" w:color="000000"/>
+              <w:bottom w:val="single" w:sz="4" w:space="0" w:color="000000"/>
+              <w:right w:val="single" w:sz="4" w:space="0" w:color="000000"/>
+            </w:tcBorders>
+            <w:shd w:val="clear" w:color="auto" w:fill="auto"/>
+            <w:noWrap/>
+            <w:vAlign w:val="center"/>
+            <w:hideMark/>
+          </w:tcPr>
+          <w:p>
+            <w:pPr>
+              <w:spacing w:after="0" w:line="240" w:lineRule="auto"/>
+              <w:rPr>
+                <w:rFonts w:ascii="Calibri" w:eastAsia="Times New Roman" w:hAnsi="Calibri" w:cs="Calibri"/>
+                <w:color w:val="000000"/>
+                <w:sz w:val="30"/>
+                <w:szCs w:val="30"/>
+              </w:rPr>
+            </w:pPr>
+            <w:r>
+              <w:rPr>
+                <w:rFonts w:ascii="Calibri" w:eastAsia="Times New Roman" w:hAnsi="Calibri" w:cs="Calibri"/>
+                <w:color w:val="000000"/>
+                <w:sz w:val="30"/>
+                <w:szCs w:val="30"/>
+              </w:rPr>
+              <w:t>Server 5 service time</w:t>
+            </w:r>
+          </w:p>
+        </w:tc>
+        <w:tc>
+          <w:tcPr>
+            <w:tcW w:w="2132" w:type="dxa"/>
+            <w:tcBorders>
+              <w:top w:val="single" w:sz="4" w:space="0" w:color="000000"/>
+              <w:left w:val="single" w:sz="4" w:space="0" w:color="000000"/>
+              <w:bottom w:val="single" w:sz="4" w:space="0" w:color="000000"/>
+              <w:right w:val="single" w:sz="4" w:space="0" w:color="000000"/>
+            </w:tcBorders>
+            <w:shd w:val="clear" w:color="auto" w:fill="auto"/>
+            <w:noWrap/>
+            <w:vAlign w:val="center"/>
+            <w:hideMark/>
+          </w:tcPr>
+          <w:p>
+            <w:pPr>
+              <w:spacing w:after="0" w:line="240" w:lineRule="auto"/>
+              <w:rPr>
+                <w:rFonts w:ascii="Calibri" w:eastAsia="Times New Roman" w:hAnsi="Calibri" w:cs="Calibri"/>
+                <w:color w:val="000000"/>
+                <w:sz w:val="30"/>
+                <w:szCs w:val="30"/>
+              </w:rPr>
+            </w:pPr>
+            <w:r>
+              <w:rPr>
+                <w:rFonts w:ascii="Calibri" w:eastAsia="Times New Roman" w:hAnsi="Calibri" w:cs="Calibri"/>
+                <w:color w:val="000000"/>
+                <w:sz w:val="30"/>
+                <w:szCs w:val="30"/>
+              </w:rPr>
+              <w:t>Exponential</w:t>
+            </w:r>
+          </w:p>
+        </w:tc>
+        <w:tc>
+          <w:tcPr>
+            <w:tcW w:w="2204" w:type="dxa"/>
+            <w:tcBorders>
+              <w:top w:val="single" w:sz="4" w:space="0" w:color="000000"/>
+              <w:left w:val="single" w:sz="4" w:space="0" w:color="000000"/>
+              <w:bottom w:val="single" w:sz="4" w:space="0" w:color="000000"/>
+              <w:right w:val="single" w:sz="4" w:space="0" w:color="000000"/>
+            </w:tcBorders>
+            <w:shd w:val="clear" w:color="auto" w:fill="auto"/>
+            <w:noWrap/>
+            <w:vAlign w:val="center"/>
+            <w:hideMark/>
+          </w:tcPr>
+          <w:p>
+            <w:pPr>
+              <w:spacing w:after="0" w:line="240" w:lineRule="auto"/>
+              <w:jc w:val="center"/>
+              <w:rPr>
+                <w:rFonts w:ascii="Calibri" w:eastAsia="Times New Roman" w:hAnsi="Calibri" w:cs="Calibri"/>
+                <w:color w:val="000000"/>
+                <w:sz w:val="30"/>
+                <w:szCs w:val="30"/>
+              </w:rPr>
+            </w:pPr>
+            <w:r>
+              <w:rPr>
+                <w:rFonts w:ascii="Calibri" w:eastAsia="Times New Roman" w:hAnsi="Calibri" w:cs="Calibri"/>
+                <w:color w:val="000000"/>
+                <w:sz w:val="30"/>
+                <w:szCs w:val="30"/>
+              </w:rPr>
+              <w:t>12</w:t>
+            </w:r>
+          </w:p>
+        </w:tc>
+      </w:tr>
+      <w:tr>
+        <w:trPr>
+          <w:trHeight w:val="497"/>
+        </w:trPr>
+        <w:tc>
+          <w:tcPr>
+            <w:tcW w:w="1397" w:type="dxa"/>
+            <w:tcBorders>
+              <w:top w:val="single" w:sz="4" w:space="0" w:color="000000"/>
+              <w:left w:val="single" w:sz="4" w:space="0" w:color="000000"/>
+              <w:bottom w:val="single" w:sz="4" w:space="0" w:color="000000"/>
+              <w:right w:val="single" w:sz="4" w:space="0" w:color="000000"/>
+            </w:tcBorders>
+            <w:shd w:val="clear" w:color="D9D9D9" w:fill="D9D9D9"/>
+            <w:noWrap/>
+            <w:vAlign w:val="center"/>
+            <w:hideMark/>
+          </w:tcPr>
+          <w:p>
+            <w:pPr>
+              <w:spacing w:after="0" w:line="240" w:lineRule="auto"/>
+              <w:jc w:val="center"/>
+              <w:rPr>
+                <w:rFonts w:ascii="Calibri" w:eastAsia="Times New Roman" w:hAnsi="Calibri" w:cs="Calibri"/>
+                <w:color w:val="000000"/>
+                <w:sz w:val="30"/>
+                <w:szCs w:val="30"/>
+              </w:rPr>
+            </w:pPr>
+            <w:r>
+              <w:rPr>
+                <w:rFonts w:ascii="Calibri" w:eastAsia="Times New Roman" w:hAnsi="Calibri" w:cs="Calibri"/>
+                <w:color w:val="000000"/>
+                <w:sz w:val="30"/>
+                <w:szCs w:val="30"/>
+              </w:rPr>
+              <w:t>7</w:t>
+            </w:r>
+          </w:p>
+        </w:tc>
+        <w:tc>
+          <w:tcPr>
+            <w:tcW w:w="4489" w:type="dxa"/>
+            <w:tcBorders>
+              <w:top w:val="single" w:sz="4" w:space="0" w:color="000000"/>
+              <w:left w:val="single" w:sz="4" w:space="0" w:color="000000"/>
+              <w:bottom w:val="single" w:sz="4" w:space="0" w:color="000000"/>
+              <w:right w:val="single" w:sz="4" w:space="0" w:color="000000"/>
+            </w:tcBorders>
+            <w:shd w:val="clear" w:color="D9D9D9" w:fill="D9D9D9"/>
+            <w:noWrap/>
+            <w:vAlign w:val="center"/>
+            <w:hideMark/>
+          </w:tcPr>
+          <w:p>
+            <w:pPr>
+              <w:spacing w:after="0" w:line="240" w:lineRule="auto"/>
+              <w:rPr>
+                <w:rFonts w:ascii="Calibri" w:eastAsia="Times New Roman" w:hAnsi="Calibri" w:cs="Calibri"/>
+                <w:color w:val="000000"/>
+                <w:sz w:val="30"/>
+                <w:szCs w:val="30"/>
+              </w:rPr>
+            </w:pPr>
+            <w:r>
+              <w:rPr>
+                <w:rFonts w:ascii="Calibri" w:eastAsia="Times New Roman" w:hAnsi="Calibri" w:cs="Calibri"/>
+                <w:color w:val="000000"/>
+                <w:sz w:val="30"/>
+                <w:szCs w:val="30"/>
+              </w:rPr>
+              <w:t>Interarrival time</w:t>
+            </w:r>
+          </w:p>
+        </w:tc>
+        <w:tc>
+          <w:tcPr>
+            <w:tcW w:w="2132" w:type="dxa"/>
+            <w:tcBorders>
+              <w:top w:val="single" w:sz="4" w:space="0" w:color="000000"/>
+              <w:left w:val="single" w:sz="4" w:space="0" w:color="000000"/>
+              <w:bottom w:val="single" w:sz="4" w:space="0" w:color="000000"/>
+              <w:right w:val="single" w:sz="4" w:space="0" w:color="000000"/>
+            </w:tcBorders>
+            <w:shd w:val="clear" w:color="D9D9D9" w:fill="D9D9D9"/>
+            <w:noWrap/>
+            <w:vAlign w:val="center"/>
+            <w:hideMark/>
+          </w:tcPr>
+          <w:p>
+            <w:pPr>
+              <w:spacing w:after="0" w:line="240" w:lineRule="auto"/>
+              <w:rPr>
+                <w:rFonts w:ascii="Calibri" w:eastAsia="Times New Roman" w:hAnsi="Calibri" w:cs="Calibri"/>
+                <w:color w:val="000000"/>
+                <w:sz w:val="30"/>
+                <w:szCs w:val="30"/>
+              </w:rPr>
+            </w:pPr>
+            <w:r>
+              <w:rPr>
+                <w:rFonts w:ascii="Calibri" w:eastAsia="Times New Roman" w:hAnsi="Calibri" w:cs="Calibri"/>
+                <w:color w:val="000000"/>
+                <w:sz w:val="30"/>
+                <w:szCs w:val="30"/>
+              </w:rPr>
+              <w:t>Exponential</w:t>
+            </w:r>
+          </w:p>
+        </w:tc>
+        <w:tc>
+          <w:tcPr>
+            <w:tcW w:w="2204" w:type="dxa"/>
+            <w:tcBorders>
+              <w:top w:val="single" w:sz="4" w:space="0" w:color="000000"/>
+              <w:left w:val="single" w:sz="4" w:space="0" w:color="000000"/>
+              <w:bottom w:val="single" w:sz="4" w:space="0" w:color="000000"/>
+              <w:right w:val="single" w:sz="4" w:space="0" w:color="000000"/>
+            </w:tcBorders>
+            <w:shd w:val="clear" w:color="D9D9D9" w:fill="D9D9D9"/>
+            <w:noWrap/>
+            <w:vAlign w:val="center"/>
+            <w:hideMark/>
+          </w:tcPr>
+          <w:p>
+            <w:pPr>
+              <w:spacing w:after="0" w:line="240" w:lineRule="auto"/>
+              <w:jc w:val="center"/>
+              <w:rPr>
+                <w:rFonts w:ascii="Calibri" w:eastAsia="Times New Roman" w:hAnsi="Calibri" w:cs="Calibri"/>
+                <w:color w:val="000000"/>
+                <w:sz w:val="30"/>
+                <w:szCs w:val="30"/>
+              </w:rPr>
+            </w:pPr>
+            <w:r>
+              <w:rPr>
+                <w:rFonts w:ascii="Calibri" w:eastAsia="Times New Roman" w:hAnsi="Calibri" w:cs="Calibri"/>
+                <w:color w:val="000000"/>
+                <w:sz w:val="30"/>
+                <w:szCs w:val="30"/>
+              </w:rPr>
+              <w:t>10</w:t>
+            </w:r>
+          </w:p>
+        </w:tc>
+      </w:tr>
+      <w:tr>
+        <w:trPr>
+          <w:trHeight w:val="497"/>
+        </w:trPr>
+        <w:tc>
+          <w:tcPr>
+            <w:tcW w:w="1397" w:type="dxa"/>
+            <w:tcBorders>
+              <w:top w:val="single" w:sz="4" w:space="0" w:color="000000"/>
+              <w:left w:val="single" w:sz="4" w:space="0" w:color="000000"/>
+              <w:bottom w:val="single" w:sz="4" w:space="0" w:color="000000"/>
+              <w:right w:val="single" w:sz="4" w:space="0" w:color="000000"/>
+            </w:tcBorders>
+            <w:shd w:val="clear" w:color="auto" w:fill="auto"/>
+            <w:noWrap/>
+            <w:vAlign w:val="center"/>
+            <w:hideMark/>
+          </w:tcPr>
+          <w:p>
+            <w:pPr>
+              <w:spacing w:after="0" w:line="240" w:lineRule="auto"/>
+              <w:jc w:val="center"/>
+              <w:rPr>
+                <w:rFonts w:ascii="Calibri" w:eastAsia="Times New Roman" w:hAnsi="Calibri" w:cs="Calibri"/>
+                <w:color w:val="000000"/>
+                <w:sz w:val="30"/>
+                <w:szCs w:val="30"/>
+              </w:rPr>
+            </w:pPr>
+            <w:r>
+              <w:rPr>
+                <w:rFonts w:ascii="Calibri" w:eastAsia="Times New Roman" w:hAnsi="Calibri" w:cs="Calibri"/>
+                <w:color w:val="000000"/>
+                <w:sz w:val="30"/>
+                <w:szCs w:val="30"/>
+              </w:rPr>
+              <w:t>8</w:t>
+            </w:r>
+          </w:p>
+        </w:tc>
+        <w:tc>
+          <w:tcPr>
+            <w:tcW w:w="4489" w:type="dxa"/>
+            <w:tcBorders>
+              <w:top w:val="single" w:sz="4" w:space="0" w:color="000000"/>
+              <w:left w:val="single" w:sz="4" w:space="0" w:color="000000"/>
+              <w:bottom w:val="single" w:sz="4" w:space="0" w:color="000000"/>
+              <w:right w:val="single" w:sz="4" w:space="0" w:color="000000"/>
+            </w:tcBorders>
+            <w:shd w:val="clear" w:color="auto" w:fill="auto"/>
+            <w:noWrap/>
+            <w:vAlign w:val="center"/>
+            <w:hideMark/>
+          </w:tcPr>
+          <w:p>
+            <w:pPr>
+              <w:spacing w:after="0" w:line="240" w:lineRule="auto"/>
+              <w:rPr>
+                <w:rFonts w:ascii="Calibri" w:eastAsia="Times New Roman" w:hAnsi="Calibri" w:cs="Calibri"/>
+                <w:color w:val="000000"/>
+                <w:sz w:val="30"/>
+                <w:szCs w:val="30"/>
+              </w:rPr>
+            </w:pPr>
+            <w:r>
+              <w:rPr>
+                <w:rFonts w:ascii="Calibri" w:eastAsia="Times New Roman" w:hAnsi="Calibri" w:cs="Calibri"/>
+                <w:color w:val="000000"/>
+                <w:sz w:val="30"/>
+                <w:szCs w:val="30"/>
+              </w:rPr>
+              <w:t>Jacket damaged</w:t>
+            </w:r>
+          </w:p>
+        </w:tc>
+        <w:tc>
+          <w:tcPr>
+            <w:tcW w:w="2132" w:type="dxa"/>
+            <w:tcBorders>
+              <w:top w:val="single" w:sz="4" w:space="0" w:color="000000"/>
+              <w:left w:val="single" w:sz="4" w:space="0" w:color="000000"/>
+              <w:bottom w:val="single" w:sz="4" w:space="0" w:color="000000"/>
+              <w:right w:val="single" w:sz="4" w:space="0" w:color="000000"/>
+            </w:tcBorders>
+            <w:shd w:val="clear" w:color="auto" w:fill="auto"/>
+            <w:noWrap/>
+            <w:vAlign w:val="center"/>
+            <w:hideMark/>
+          </w:tcPr>
+          <w:p>
+            <w:pPr>
+              <w:spacing w:after="0" w:line="240" w:lineRule="auto"/>
+              <w:rPr>
+                <w:rFonts w:ascii="Calibri" w:eastAsia="Times New Roman" w:hAnsi="Calibri" w:cs="Calibri"/>
+                <w:color w:val="000000"/>
+                <w:sz w:val="30"/>
+                <w:szCs w:val="30"/>
+              </w:rPr>
+            </w:pPr>
+            <w:r>
+              <w:rPr>
+                <w:rFonts w:ascii="Calibri" w:eastAsia="Times New Roman" w:hAnsi="Calibri" w:cs="Calibri"/>
+                <w:color w:val="000000"/>
+                <w:sz w:val="30"/>
+                <w:szCs w:val="30"/>
+              </w:rPr>
+              <w:t>Bernoulli</w:t>
+            </w:r>
+          </w:p>
+        </w:tc>
+        <w:tc>
+          <w:tcPr>
+            <w:tcW w:w="2204" w:type="dxa"/>
+            <w:tcBorders>
+              <w:top w:val="single" w:sz="4" w:space="0" w:color="000000"/>
+              <w:left w:val="single" w:sz="4" w:space="0" w:color="000000"/>
+              <w:bottom w:val="single" w:sz="4" w:space="0" w:color="000000"/>
+              <w:right w:val="single" w:sz="4" w:space="0" w:color="000000"/>
+            </w:tcBorders>
+            <w:shd w:val="clear" w:color="auto" w:fill="auto"/>
+            <w:noWrap/>
+            <w:vAlign w:val="center"/>
+            <w:hideMark/>
+          </w:tcPr>
+          <w:p>
+            <w:pPr>
+              <w:spacing w:after="0" w:line="240" w:lineRule="auto"/>
+              <w:jc w:val="center"/>
+              <w:rPr>
+                <w:rFonts w:ascii="Calibri" w:eastAsia="Times New Roman" w:hAnsi="Calibri" w:cs="Calibri"/>
+                <w:color w:val="000000"/>
+                <w:sz w:val="30"/>
+                <w:szCs w:val="30"/>
+              </w:rPr>
+            </w:pPr>
+            <w:r>
+              <w:rPr>
+                <w:rFonts w:ascii="Calibri" w:eastAsia="Times New Roman" w:hAnsi="Calibri" w:cs="Calibri"/>
+                <w:color w:val="000000"/>
+                <w:sz w:val="30"/>
+                <w:szCs w:val="30"/>
+              </w:rPr>
+              <w:t>0.05</w:t>
+            </w:r>
+          </w:p>
+        </w:tc>
+      </w:tr>
+      <w:tr>
+        <w:trPr>
+          <w:trHeight w:val="497"/>
+        </w:trPr>
+        <w:tc>
+          <w:tcPr>
+            <w:tcW w:w="1397" w:type="dxa"/>
+            <w:tcBorders>
+              <w:top w:val="single" w:sz="4" w:space="0" w:color="000000"/>
+              <w:left w:val="single" w:sz="4" w:space="0" w:color="000000"/>
+              <w:bottom w:val="single" w:sz="4" w:space="0" w:color="000000"/>
+              <w:right w:val="single" w:sz="4" w:space="0" w:color="000000"/>
+            </w:tcBorders>
+            <w:shd w:val="clear" w:color="D9D9D9" w:fill="D9D9D9"/>
+            <w:noWrap/>
+            <w:vAlign w:val="center"/>
+            <w:hideMark/>
+          </w:tcPr>
+          <w:p>
+            <w:pPr>
+              <w:spacing w:after="0" w:line="240" w:lineRule="auto"/>
+              <w:jc w:val="center"/>
+              <w:rPr>
+                <w:rFonts w:ascii="Calibri" w:eastAsia="Times New Roman" w:hAnsi="Calibri" w:cs="Calibri"/>
+                <w:color w:val="000000"/>
+                <w:sz w:val="30"/>
+                <w:szCs w:val="30"/>
+              </w:rPr>
+            </w:pPr>
+            <w:r>
+              <w:rPr>
+                <w:rFonts w:ascii="Calibri" w:eastAsia="Times New Roman" w:hAnsi="Calibri" w:cs="Calibri"/>
+                <w:color w:val="000000"/>
+                <w:sz w:val="30"/>
+                <w:szCs w:val="30"/>
+              </w:rPr>
+              <w:t>9</w:t>
+            </w:r>
+          </w:p>
+        </w:tc>
+        <w:tc>
+          <w:tcPr>
+            <w:tcW w:w="4489" w:type="dxa"/>
+            <w:tcBorders>
+              <w:top w:val="single" w:sz="4" w:space="0" w:color="000000"/>
+              <w:left w:val="single" w:sz="4" w:space="0" w:color="000000"/>
+              <w:bottom w:val="single" w:sz="4" w:space="0" w:color="000000"/>
+              <w:right w:val="single" w:sz="4" w:space="0" w:color="000000"/>
+            </w:tcBorders>
+            <w:shd w:val="clear" w:color="D9D9D9" w:fill="D9D9D9"/>
+            <w:noWrap/>
+            <w:vAlign w:val="center"/>
+            <w:hideMark/>
+          </w:tcPr>
+          <w:p>
+            <w:pPr>
+              <w:spacing w:after="0" w:line="240" w:lineRule="auto"/>
+              <w:rPr>
+                <w:rFonts w:ascii="Calibri" w:eastAsia="Times New Roman" w:hAnsi="Calibri" w:cs="Calibri"/>
+                <w:color w:val="000000"/>
+                <w:sz w:val="30"/>
+                <w:szCs w:val="30"/>
+              </w:rPr>
+            </w:pPr>
+            <w:r>
+              <w:rPr>
+                <w:rFonts w:ascii="Calibri" w:eastAsia="Times New Roman" w:hAnsi="Calibri" w:cs="Calibri"/>
+                <w:color w:val="000000"/>
+                <w:sz w:val="30"/>
+                <w:szCs w:val="30"/>
+              </w:rPr>
+              <w:t>Pants damaged</w:t>
+            </w:r>
+          </w:p>
+        </w:tc>
+        <w:tc>
+          <w:tcPr>
+            <w:tcW w:w="2132" w:type="dxa"/>
+            <w:tcBorders>
+              <w:top w:val="single" w:sz="4" w:space="0" w:color="000000"/>
+              <w:left w:val="single" w:sz="4" w:space="0" w:color="000000"/>
+              <w:bottom w:val="single" w:sz="4" w:space="0" w:color="000000"/>
+              <w:right w:val="single" w:sz="4" w:space="0" w:color="000000"/>
+            </w:tcBorders>
+            <w:shd w:val="clear" w:color="D9D9D9" w:fill="D9D9D9"/>
+            <w:noWrap/>
+            <w:vAlign w:val="center"/>
+            <w:hideMark/>
+          </w:tcPr>
+          <w:p>
+            <w:pPr>
+              <w:spacing w:after="0" w:line="240" w:lineRule="auto"/>
+              <w:rPr>
+                <w:rFonts w:ascii="Calibri" w:eastAsia="Times New Roman" w:hAnsi="Calibri" w:cs="Calibri"/>
+                <w:color w:val="000000"/>
+                <w:sz w:val="30"/>
+                <w:szCs w:val="30"/>
+              </w:rPr>
+            </w:pPr>
+            <w:r>
+              <w:rPr>
+                <w:rFonts w:ascii="Calibri" w:eastAsia="Times New Roman" w:hAnsi="Calibri" w:cs="Calibri"/>
+                <w:color w:val="000000"/>
+                <w:sz w:val="30"/>
+                <w:szCs w:val="30"/>
+              </w:rPr>
+              <w:t>Bernoulli</w:t>
+            </w:r>
+          </w:p>
+        </w:tc>
+        <w:tc>
+          <w:tcPr>
+            <w:tcW w:w="2204" w:type="dxa"/>
+            <w:tcBorders>
+              <w:top w:val="single" w:sz="4" w:space="0" w:color="000000"/>
+              <w:left w:val="single" w:sz="4" w:space="0" w:color="000000"/>
+              <w:bottom w:val="single" w:sz="4" w:space="0" w:color="000000"/>
+              <w:right w:val="single" w:sz="4" w:space="0" w:color="000000"/>
+            </w:tcBorders>
+            <w:shd w:val="clear" w:color="D9D9D9" w:fill="D9D9D9"/>
+            <w:noWrap/>
+            <w:vAlign w:val="center"/>
+            <w:hideMark/>
+          </w:tcPr>
+          <w:p>
+            <w:pPr>
+              <w:spacing w:after="0" w:line="240" w:lineRule="auto"/>
+              <w:jc w:val="center"/>
+              <w:rPr>
+                <w:rFonts w:ascii="Calibri" w:eastAsia="Times New Roman" w:hAnsi="Calibri" w:cs="Calibri"/>
+                <w:color w:val="000000"/>
+                <w:sz w:val="30"/>
+                <w:szCs w:val="30"/>
+              </w:rPr>
+            </w:pPr>
+            <w:r>
+              <w:rPr>
+                <w:rFonts w:ascii="Calibri" w:eastAsia="Times New Roman" w:hAnsi="Calibri" w:cs="Calibri"/>
+                <w:color w:val="000000"/>
+                <w:sz w:val="30"/>
+                <w:szCs w:val="30"/>
+              </w:rPr>
+              <w:t>0.1</w:t>
+            </w:r>
+          </w:p>
+        </w:tc>
+      </w:tr>
+    </w:tbl>
+    <w:p>
+      <w:pPr>
+        <w:rPr>
+          <w:rFonts w:ascii="Trebuchet MS" w:hAnsi="Trebuchet MS"/>
+          <w:b/>
+          <w:sz w:val="36"/>
+          <w:szCs w:val="28"/>
+        </w:rPr>
+      </w:pPr>
     </w:p>
     <w:p>
       <w:pPr>
@@ -593,8 +2163,6 @@
         </w:rPr>
         <w:t>ill compute the following performance metrics:</w:t>
       </w:r>
-      <w:bookmarkStart w:id="0" w:name="_GoBack"/>
-      <w:bookmarkEnd w:id="0"/>
     </w:p>
     <w:p>
       <w:pPr>
@@ -734,24 +2302,12 @@
         </w:rPr>
         <w:t>Python</w:t>
       </w:r>
-    </w:p>
-    <w:p>
-      <w:pPr>
-        <w:tabs>
-          <w:tab w:val="left" w:pos="720"/>
-          <w:tab w:val="left" w:pos="1440"/>
-          <w:tab w:val="left" w:pos="2763"/>
-        </w:tabs>
-        <w:rPr>
-          <w:rFonts w:ascii="Trebuchet MS" w:hAnsi="Trebuchet MS"/>
-          <w:sz w:val="28"/>
-          <w:szCs w:val="28"/>
-        </w:rPr>
-      </w:pPr>
+      <w:bookmarkStart w:id="0" w:name="_GoBack"/>
+      <w:bookmarkEnd w:id="0"/>
     </w:p>
     <w:sectPr>
-      <w:headerReference w:type="default" r:id="rId8"/>
-      <w:footerReference w:type="default" r:id="rId9"/>
+      <w:headerReference w:type="default" r:id="rId9"/>
+      <w:footerReference w:type="default" r:id="rId10"/>
       <w:pgSz w:w="11907" w:h="16839" w:code="9"/>
       <w:pgMar w:top="1440" w:right="1440" w:bottom="1440" w:left="1440" w:header="720" w:footer="720" w:gutter="0"/>
       <w:cols w:space="720"/>
@@ -917,7 +2473,7 @@
         <v:path o:extrusionok="f" gradientshapeok="t" o:connecttype="rect"/>
         <o:lock v:ext="edit" aspectratio="t"/>
       </v:shapetype>
-      <v:shape id="_x0000_i1041" type="#_x0000_t75" style="width:21.75pt;height:21.75pt;visibility:visible;mso-wrap-style:square" o:bullet="t">
+      <v:shape id="_x0000_i1030" type="#_x0000_t75" style="width:21.75pt;height:21.75pt;visibility:visible;mso-wrap-style:square" o:bullet="t">
         <v:imagedata r:id="rId1" o:title=""/>
       </v:shape>
     </w:pict>
@@ -4337,7 +5893,7 @@
     <w:lsdException w:name="Table Web 2" w:semiHidden="1" w:unhideWhenUsed="1"/>
     <w:lsdException w:name="Table Web 3" w:semiHidden="1" w:unhideWhenUsed="1"/>
     <w:lsdException w:name="Balloon Text" w:semiHidden="1" w:unhideWhenUsed="1"/>
-    <w:lsdException w:name="Table Grid" w:semiHidden="1" w:uiPriority="39" w:unhideWhenUsed="1"/>
+    <w:lsdException w:name="Table Grid" w:uiPriority="39"/>
     <w:lsdException w:name="Table Theme" w:semiHidden="1" w:unhideWhenUsed="1"/>
     <w:lsdException w:name="Placeholder Text" w:semiHidden="1"/>
     <w:lsdException w:name="No Spacing" w:uiPriority="1" w:qFormat="1"/>
@@ -5043,7 +6599,7 @@
 </file>
 
 <file path=customXml/itemProps1.xml><?xml version="1.0" encoding="utf-8"?>
-<ds:datastoreItem xmlns:ds="http://schemas.openxmlformats.org/officeDocument/2006/customXml" ds:itemID="{06D8D817-B320-4872-B267-2E4A78471BFF}">
+<ds:datastoreItem xmlns:ds="http://schemas.openxmlformats.org/officeDocument/2006/customXml" ds:itemID="{18DD3348-BDAA-4D48-BF36-7EB343FEEE22}">
   <ds:schemaRefs>
     <ds:schemaRef ds:uri="http://schemas.openxmlformats.org/officeDocument/2006/bibliography"/>
   </ds:schemaRefs>

</xml_diff>